<commit_message>
workshop 2 almost done
</commit_message>
<xml_diff>
--- a/lab1/lab1/workshop2.docx
+++ b/lab1/lab1/workshop2.docx
@@ -89,10 +89,7 @@
         <w:t>.</w:t>
       </w:r>
     </w:p>
-    <w:p>
-      <w:bookmarkStart w:id="0" w:name="_GoBack"/>
-      <w:bookmarkEnd w:id="0"/>
-    </w:p>
+    <w:p/>
     <w:p>
       <w:r>
         <w:t>Workshop 1:</w:t>
@@ -192,6 +189,301 @@
           <w:numId w:val="3"/>
         </w:numPr>
       </w:pPr>
+      <w:proofErr w:type="spellStart"/>
+      <w:r>
+        <w:t>Clk_en_d</w:t>
+      </w:r>
+      <w:proofErr w:type="spellEnd"/>
+      <w:r>
+        <w:t xml:space="preserve"> is used in this expression to make sure that instructions are only set to valid on the </w:t>
+      </w:r>
+      <w:proofErr w:type="spellStart"/>
+      <w:r>
+        <w:t>timestep</w:t>
+      </w:r>
+      <w:proofErr w:type="spellEnd"/>
+      <w:r>
+        <w:t xml:space="preserve"> of the divided </w:t>
+      </w:r>
+      <w:proofErr w:type="spellStart"/>
+      <w:r>
+        <w:t>clk</w:t>
+      </w:r>
+      <w:proofErr w:type="spellEnd"/>
+      <w:r>
+        <w:t xml:space="preserve"> (</w:t>
+      </w:r>
+      <w:proofErr w:type="spellStart"/>
+      <w:r>
+        <w:t>clk_dv</w:t>
+      </w:r>
+      <w:proofErr w:type="spellEnd"/>
+      <w:r>
+        <w:t xml:space="preserve">). We use </w:t>
+      </w:r>
+      <w:proofErr w:type="spellStart"/>
+      <w:r>
+        <w:t>clk_en_d</w:t>
+      </w:r>
+      <w:proofErr w:type="spellEnd"/>
+      <w:r>
+        <w:t xml:space="preserve"> instead of </w:t>
+      </w:r>
+      <w:proofErr w:type="spellStart"/>
+      <w:r>
+        <w:t>clk_en</w:t>
+      </w:r>
+      <w:proofErr w:type="spellEnd"/>
+      <w:r>
+        <w:t xml:space="preserve"> because </w:t>
+      </w:r>
+      <w:proofErr w:type="spellStart"/>
+      <w:r>
+        <w:t>step_d</w:t>
+      </w:r>
+      <w:proofErr w:type="spellEnd"/>
+      <w:r>
+        <w:t xml:space="preserve"> is set using </w:t>
+      </w:r>
+      <w:proofErr w:type="spellStart"/>
+      <w:r>
+        <w:t>clk_en</w:t>
+      </w:r>
+      <w:proofErr w:type="spellEnd"/>
+      <w:r>
+        <w:t xml:space="preserve">, and </w:t>
+      </w:r>
+      <w:proofErr w:type="spellStart"/>
+      <w:r>
+        <w:t>clk_en_d</w:t>
+      </w:r>
+      <w:proofErr w:type="spellEnd"/>
+      <w:r>
+        <w:t xml:space="preserve"> is delayed by one clock cycle from </w:t>
+      </w:r>
+      <w:proofErr w:type="spellStart"/>
+      <w:r>
+        <w:t>clk_en</w:t>
+      </w:r>
+      <w:proofErr w:type="spellEnd"/>
+      <w:r>
+        <w:t xml:space="preserve">, so if we were to use </w:t>
+      </w:r>
+      <w:proofErr w:type="spellStart"/>
+      <w:r>
+        <w:t>clk_en</w:t>
+      </w:r>
+      <w:proofErr w:type="spellEnd"/>
+      <w:r>
+        <w:t xml:space="preserve"> to set </w:t>
+      </w:r>
+      <w:proofErr w:type="spellStart"/>
+      <w:r>
+        <w:t>inst_vld</w:t>
+      </w:r>
+      <w:proofErr w:type="spellEnd"/>
+      <w:r>
+        <w:t xml:space="preserve"> then it would look at the old value of </w:t>
+      </w:r>
+      <w:proofErr w:type="spellStart"/>
+      <w:r>
+        <w:t>step_d</w:t>
+      </w:r>
+      <w:proofErr w:type="spellEnd"/>
+      <w:r>
+        <w:t>.</w:t>
+      </w:r>
+    </w:p>
+    <w:p>
+      <w:pPr>
+        <w:pStyle w:val="ListParagraph"/>
+        <w:numPr>
+          <w:ilvl w:val="0"/>
+          <w:numId w:val="3"/>
+        </w:numPr>
+      </w:pPr>
+      <w:r>
+        <w:t xml:space="preserve">It will work because </w:t>
+      </w:r>
+      <w:r>
+        <w:t xml:space="preserve">none of the functionality requires for </w:t>
+      </w:r>
+      <w:proofErr w:type="spellStart"/>
+      <w:r>
+        <w:t>clk_en</w:t>
+      </w:r>
+      <w:proofErr w:type="spellEnd"/>
+      <w:r>
+        <w:t xml:space="preserve"> to only be high for one clock cycle. </w:t>
+      </w:r>
+      <w:proofErr w:type="spellStart"/>
+      <w:r>
+        <w:t>Inst_vld</w:t>
+      </w:r>
+      <w:proofErr w:type="spellEnd"/>
+      <w:r>
+        <w:t xml:space="preserve"> still is only high for one clock cycle so instructions are only sent once and timing is set based on the base clock.</w:t>
+      </w:r>
+    </w:p>
+    <w:p>
+      <w:pPr>
+        <w:pStyle w:val="ListParagraph"/>
+        <w:numPr>
+          <w:ilvl w:val="0"/>
+          <w:numId w:val="3"/>
+        </w:numPr>
+      </w:pPr>
+      <w:r>
+        <w:pict>
+          <v:shape id="_x0000_i1026" type="#_x0000_t75" style="width:451.5pt;height:123.75pt">
+            <v:imagedata r:id="rId6" o:title="asdfasdfasdf"/>
+          </v:shape>
+        </w:pict>
+      </w:r>
+    </w:p>
+    <w:p>
+      <w:pPr>
+        <w:pStyle w:val="ListParagraph"/>
+        <w:numPr>
+          <w:ilvl w:val="0"/>
+          <w:numId w:val="3"/>
+        </w:numPr>
+      </w:pPr>
+      <w:r>
+        <w:lastRenderedPageBreak/>
+        <w:pict>
+          <v:shape id="_x0000_i1027" type="#_x0000_t75" style="width:466.5pt;height:235.5pt">
+            <v:imagedata r:id="rId7" o:title="image"/>
+          </v:shape>
+        </w:pict>
+      </w:r>
+      <w:r>
+        <w:t xml:space="preserve"> </w:t>
+      </w:r>
+      <w:bookmarkStart w:id="0" w:name="_GoBack"/>
+      <w:bookmarkEnd w:id="0"/>
+    </w:p>
+    <w:p/>
+    <w:p>
+      <w:r>
+        <w:t>Register File:</w:t>
+      </w:r>
+    </w:p>
+    <w:p>
+      <w:pPr>
+        <w:pStyle w:val="ListParagraph"/>
+        <w:numPr>
+          <w:ilvl w:val="0"/>
+          <w:numId w:val="4"/>
+        </w:numPr>
+      </w:pPr>
+      <w:r>
+        <w:t>Non-zero data is written on line 33: “</w:t>
+      </w:r>
+      <w:proofErr w:type="spellStart"/>
+      <w:r>
+        <w:t>rf</w:t>
+      </w:r>
+      <w:proofErr w:type="spellEnd"/>
+      <w:r>
+        <w:t>[</w:t>
+      </w:r>
+      <w:proofErr w:type="spellStart"/>
+      <w:r>
+        <w:t>i_wsel</w:t>
+      </w:r>
+      <w:proofErr w:type="spellEnd"/>
+      <w:r>
+        <w:t xml:space="preserve">] &lt;= </w:t>
+      </w:r>
+      <w:proofErr w:type="spellStart"/>
+      <w:r>
+        <w:t>i_wdata</w:t>
+      </w:r>
+      <w:proofErr w:type="spellEnd"/>
+      <w:r>
+        <w:t>;</w:t>
+      </w:r>
+      <w:r>
+        <w:t>” which Is part of the control structure on lines 26-33. This is combinatorial logic</w:t>
+      </w:r>
+      <w:r>
+        <w:t xml:space="preserve"> because it only relies on input data</w:t>
+      </w:r>
+      <w:r>
+        <w:t>.</w:t>
+      </w:r>
+    </w:p>
+    <w:p>
+      <w:pPr>
+        <w:pStyle w:val="ListParagraph"/>
+        <w:numPr>
+          <w:ilvl w:val="0"/>
+          <w:numId w:val="4"/>
+        </w:numPr>
+      </w:pPr>
+      <w:r>
+        <w:t xml:space="preserve">Lines 35 and 36. This is </w:t>
+      </w:r>
+      <w:r>
+        <w:t>sequential</w:t>
+      </w:r>
+      <w:r>
+        <w:t xml:space="preserve"> logic</w:t>
+      </w:r>
+      <w:r>
+        <w:t xml:space="preserve"> because it relies on previous data</w:t>
+      </w:r>
+      <w:r>
+        <w:t xml:space="preserve">. I would use a mux to select from the register file data using </w:t>
+      </w:r>
+      <w:proofErr w:type="spellStart"/>
+      <w:r>
+        <w:t>sel_</w:t>
+      </w:r>
+      <w:proofErr w:type="gramStart"/>
+      <w:r>
+        <w:t>a</w:t>
+      </w:r>
+      <w:proofErr w:type="spellEnd"/>
+      <w:proofErr w:type="gramEnd"/>
+      <w:r>
+        <w:t xml:space="preserve"> and </w:t>
+      </w:r>
+      <w:proofErr w:type="spellStart"/>
+      <w:r>
+        <w:t>sel_b</w:t>
+      </w:r>
+      <w:proofErr w:type="spellEnd"/>
+      <w:r>
+        <w:t>.</w:t>
+      </w:r>
+    </w:p>
+    <w:p>
+      <w:pPr>
+        <w:pStyle w:val="ListParagraph"/>
+        <w:numPr>
+          <w:ilvl w:val="0"/>
+          <w:numId w:val="4"/>
+        </w:numPr>
+      </w:pPr>
+    </w:p>
+    <w:p>
+      <w:pPr>
+        <w:pStyle w:val="ListParagraph"/>
+        <w:numPr>
+          <w:ilvl w:val="0"/>
+          <w:numId w:val="4"/>
+        </w:numPr>
+      </w:pPr>
+      <w:r>
+        <w:lastRenderedPageBreak/>
+        <w:pict>
+          <v:shape id="_x0000_i1028" type="#_x0000_t75" style="width:468pt;height:310.5pt">
+            <v:imagedata r:id="rId8" o:title="rf3write"/>
+          </v:shape>
+        </w:pict>
+      </w:r>
     </w:p>
     <w:sectPr>
       <w:pgSz w:w="12240" w:h="15840"/>
@@ -384,6 +676,95 @@
     </w:lvl>
   </w:abstractNum>
   <w:abstractNum w:abstractNumId="2" w15:restartNumberingAfterBreak="0">
+    <w:nsid w:val="1AD213F1"/>
+    <w:multiLevelType w:val="hybridMultilevel"/>
+    <w:tmpl w:val="AD901EA8"/>
+    <w:lvl w:ilvl="0" w:tplc="0409000F">
+      <w:start w:val="1"/>
+      <w:numFmt w:val="decimal"/>
+      <w:lvlText w:val="%1."/>
+      <w:lvlJc w:val="left"/>
+      <w:pPr>
+        <w:ind w:left="720" w:hanging="360"/>
+      </w:pPr>
+      <w:rPr>
+        <w:rFonts w:hint="default"/>
+      </w:rPr>
+    </w:lvl>
+    <w:lvl w:ilvl="1" w:tplc="04090019" w:tentative="1">
+      <w:start w:val="1"/>
+      <w:numFmt w:val="lowerLetter"/>
+      <w:lvlText w:val="%2."/>
+      <w:lvlJc w:val="left"/>
+      <w:pPr>
+        <w:ind w:left="1440" w:hanging="360"/>
+      </w:pPr>
+    </w:lvl>
+    <w:lvl w:ilvl="2" w:tplc="0409001B" w:tentative="1">
+      <w:start w:val="1"/>
+      <w:numFmt w:val="lowerRoman"/>
+      <w:lvlText w:val="%3."/>
+      <w:lvlJc w:val="right"/>
+      <w:pPr>
+        <w:ind w:left="2160" w:hanging="180"/>
+      </w:pPr>
+    </w:lvl>
+    <w:lvl w:ilvl="3" w:tplc="0409000F" w:tentative="1">
+      <w:start w:val="1"/>
+      <w:numFmt w:val="decimal"/>
+      <w:lvlText w:val="%4."/>
+      <w:lvlJc w:val="left"/>
+      <w:pPr>
+        <w:ind w:left="2880" w:hanging="360"/>
+      </w:pPr>
+    </w:lvl>
+    <w:lvl w:ilvl="4" w:tplc="04090019" w:tentative="1">
+      <w:start w:val="1"/>
+      <w:numFmt w:val="lowerLetter"/>
+      <w:lvlText w:val="%5."/>
+      <w:lvlJc w:val="left"/>
+      <w:pPr>
+        <w:ind w:left="3600" w:hanging="360"/>
+      </w:pPr>
+    </w:lvl>
+    <w:lvl w:ilvl="5" w:tplc="0409001B" w:tentative="1">
+      <w:start w:val="1"/>
+      <w:numFmt w:val="lowerRoman"/>
+      <w:lvlText w:val="%6."/>
+      <w:lvlJc w:val="right"/>
+      <w:pPr>
+        <w:ind w:left="4320" w:hanging="180"/>
+      </w:pPr>
+    </w:lvl>
+    <w:lvl w:ilvl="6" w:tplc="0409000F" w:tentative="1">
+      <w:start w:val="1"/>
+      <w:numFmt w:val="decimal"/>
+      <w:lvlText w:val="%7."/>
+      <w:lvlJc w:val="left"/>
+      <w:pPr>
+        <w:ind w:left="5040" w:hanging="360"/>
+      </w:pPr>
+    </w:lvl>
+    <w:lvl w:ilvl="7" w:tplc="04090019" w:tentative="1">
+      <w:start w:val="1"/>
+      <w:numFmt w:val="lowerLetter"/>
+      <w:lvlText w:val="%8."/>
+      <w:lvlJc w:val="left"/>
+      <w:pPr>
+        <w:ind w:left="5760" w:hanging="360"/>
+      </w:pPr>
+    </w:lvl>
+    <w:lvl w:ilvl="8" w:tplc="0409001B" w:tentative="1">
+      <w:start w:val="1"/>
+      <w:numFmt w:val="lowerRoman"/>
+      <w:lvlText w:val="%9."/>
+      <w:lvlJc w:val="right"/>
+      <w:pPr>
+        <w:ind w:left="6480" w:hanging="180"/>
+      </w:pPr>
+    </w:lvl>
+  </w:abstractNum>
+  <w:abstractNum w:abstractNumId="3" w15:restartNumberingAfterBreak="0">
     <w:nsid w:val="5B53363A"/>
     <w:multiLevelType w:val="hybridMultilevel"/>
     <w:tmpl w:val="50BEFCB8"/>
@@ -473,13 +854,16 @@
     </w:lvl>
   </w:abstractNum>
   <w:num w:numId="1">
-    <w:abstractNumId w:val="2"/>
+    <w:abstractNumId w:val="3"/>
   </w:num>
   <w:num w:numId="2">
     <w:abstractNumId w:val="1"/>
   </w:num>
   <w:num w:numId="3">
     <w:abstractNumId w:val="0"/>
+  </w:num>
+  <w:num w:numId="4">
+    <w:abstractNumId w:val="2"/>
   </w:num>
 </w:numbering>
 </file>

</xml_diff>